<commit_message>
Conclusão da fase 1
</commit_message>
<xml_diff>
--- a/Relatório.docx
+++ b/Relatório.docx
@@ -825,6 +825,8 @@
               </mc:Fallback>
             </mc:AlternateContent>
           </w:r>
+        </w:p>
+        <w:p>
           <w:r>
             <w:rPr>
               <w:noProof/>
@@ -832,16 +834,16 @@
             <mc:AlternateContent>
               <mc:Choice Requires="wps">
                 <w:drawing>
-                  <wp:anchor distT="0" distB="0" distL="114300" distR="114300" simplePos="0" relativeHeight="251659264" behindDoc="0" locked="0" layoutInCell="1" allowOverlap="1" wp14:anchorId="217D0009" wp14:editId="53771E5A">
+                  <wp:anchor distT="0" distB="0" distL="114300" distR="114300" simplePos="0" relativeHeight="251659264" behindDoc="0" locked="0" layoutInCell="1" allowOverlap="1" wp14:anchorId="217D0009" wp14:editId="43B63565">
                     <wp:simplePos x="0" y="0"/>
                     <wp:positionH relativeFrom="page">
-                      <wp:align>center</wp:align>
+                      <wp:posOffset>891540</wp:posOffset>
                     </wp:positionH>
                     <wp:positionV relativeFrom="margin">
-                      <wp:align>bottom</wp:align>
+                      <wp:posOffset>8297545</wp:posOffset>
                     </wp:positionV>
-                    <wp:extent cx="5943600" cy="374904"/>
-                    <wp:effectExtent l="0" t="0" r="0" b="2540"/>
+                    <wp:extent cx="5943600" cy="594995"/>
+                    <wp:effectExtent l="0" t="0" r="7620" b="14605"/>
                     <wp:wrapNone/>
                     <wp:docPr id="69" name="Caixa de Texto 69"/>
                     <wp:cNvGraphicFramePr/>
@@ -852,7 +854,7 @@
                           <wps:spPr>
                             <a:xfrm>
                               <a:off x="0" y="0"/>
-                              <a:ext cx="5943600" cy="374904"/>
+                              <a:ext cx="5943600" cy="594995"/>
                             </a:xfrm>
                             <a:prstGeom prst="rect">
                               <a:avLst/>
@@ -895,7 +897,15 @@
                                     <w:sz w:val="36"/>
                                     <w:szCs w:val="36"/>
                                   </w:rPr>
-                                  <w:t>Rui Pedro Mendes Pinto</w:t>
+                                  <w:t>Rui Pinto</w:t>
+                                </w:r>
+                                <w:r>
+                                  <w:rPr>
+                                    <w:color w:val="4472C4" w:themeColor="accent1"/>
+                                    <w:sz w:val="36"/>
+                                    <w:szCs w:val="36"/>
+                                  </w:rPr>
+                                  <w:t xml:space="preserve"> - 18450</w:t>
                                 </w:r>
                               </w:p>
                               <w:p>
@@ -914,7 +924,7 @@
                                     <w:sz w:val="36"/>
                                     <w:szCs w:val="36"/>
                                   </w:rPr>
-                                  <w:t>Nº 18450</w:t>
+                                  <w:t>Engenharia de Sistemas Informáticos</w:t>
                                 </w:r>
                               </w:p>
                             </w:txbxContent>
@@ -923,7 +933,7 @@
                             <a:prstTxWarp prst="textNoShape">
                               <a:avLst/>
                             </a:prstTxWarp>
-                            <a:spAutoFit/>
+                            <a:noAutofit/>
                           </wps:bodyPr>
                         </wps:wsp>
                       </a:graphicData>
@@ -939,8 +949,8 @@
               </mc:Choice>
               <mc:Fallback>
                 <w:pict>
-                  <v:shape w14:anchorId="217D0009" id="Caixa de Texto 69" o:spid="_x0000_s1027" type="#_x0000_t202" style="position:absolute;margin-left:0;margin-top:0;width:468pt;height:29.5pt;z-index:251659264;visibility:visible;mso-wrap-style:square;mso-width-percent:765;mso-height-percent:0;mso-wrap-distance-left:9pt;mso-wrap-distance-top:0;mso-wrap-distance-right:9pt;mso-wrap-distance-bottom:0;mso-position-horizontal:center;mso-position-horizontal-relative:page;mso-position-vertical:bottom;mso-position-vertical-relative:margin;mso-width-percent:765;mso-height-percent:0;mso-width-relative:page;mso-height-relative:margin;v-text-anchor:bottom" o:gfxdata="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" filled="f" stroked="f" strokeweight=".5pt">
-                    <v:textbox style="mso-fit-shape-to-text:t" inset="0,0,0,0">
+                  <v:shape w14:anchorId="217D0009" id="Caixa de Texto 69" o:spid="_x0000_s1027" type="#_x0000_t202" style="position:absolute;margin-left:70.2pt;margin-top:653.35pt;width:468pt;height:46.85pt;z-index:251659264;visibility:visible;mso-wrap-style:square;mso-width-percent:765;mso-height-percent:0;mso-wrap-distance-left:9pt;mso-wrap-distance-top:0;mso-wrap-distance-right:9pt;mso-wrap-distance-bottom:0;mso-position-horizontal:absolute;mso-position-horizontal-relative:page;mso-position-vertical:absolute;mso-position-vertical-relative:margin;mso-width-percent:765;mso-height-percent:0;mso-width-relative:page;mso-height-relative:margin;v-text-anchor:bottom" o:gfxdata="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" filled="f" stroked="f" strokeweight=".5pt">
+                    <v:textbox inset="0,0,0,0">
                       <w:txbxContent>
                         <w:p>
                           <w:pPr>
@@ -958,7 +968,15 @@
                               <w:sz w:val="36"/>
                               <w:szCs w:val="36"/>
                             </w:rPr>
-                            <w:t>Rui Pedro Mendes Pinto</w:t>
+                            <w:t>Rui Pinto</w:t>
+                          </w:r>
+                          <w:r>
+                            <w:rPr>
+                              <w:color w:val="4472C4" w:themeColor="accent1"/>
+                              <w:sz w:val="36"/>
+                              <w:szCs w:val="36"/>
+                            </w:rPr>
+                            <w:t xml:space="preserve"> - 18450</w:t>
                           </w:r>
                         </w:p>
                         <w:p>
@@ -977,7 +995,7 @@
                               <w:sz w:val="36"/>
                               <w:szCs w:val="36"/>
                             </w:rPr>
-                            <w:t>Nº 18450</w:t>
+                            <w:t>Engenharia de Sistemas Informáticos</w:t>
                           </w:r>
                         </w:p>
                       </w:txbxContent>
@@ -988,8 +1006,6 @@
               </mc:Fallback>
             </mc:AlternateContent>
           </w:r>
-        </w:p>
-        <w:p>
           <w:r>
             <w:br w:type="page"/>
           </w:r>
@@ -1618,32 +1634,17 @@
     </w:p>
     <w:p>
       <w:pPr>
-        <w:jc w:val="both"/>
-        <w:rPr>
-          <w:sz w:val="28"/>
-          <w:szCs w:val="28"/>
-        </w:rPr>
-      </w:pPr>
-      <w:r>
-        <w:rPr>
-          <w:sz w:val="28"/>
-          <w:szCs w:val="28"/>
-        </w:rPr>
-        <w:t xml:space="preserve">De modo a guardar informações importante para a execução do trabalho foram utilizadas as </w:t>
-      </w:r>
-      <w:r>
-        <w:rPr>
-          <w:sz w:val="28"/>
-          <w:szCs w:val="28"/>
-        </w:rPr>
-        <w:t>seguintes estruturas</w:t>
-      </w:r>
-      <w:r>
-        <w:rPr>
-          <w:sz w:val="28"/>
-          <w:szCs w:val="28"/>
-        </w:rPr>
-        <w:t>:</w:t>
+        <w:rPr>
+          <w:sz w:val="28"/>
+          <w:szCs w:val="28"/>
+        </w:rPr>
+      </w:pPr>
+      <w:r>
+        <w:rPr>
+          <w:sz w:val="28"/>
+          <w:szCs w:val="28"/>
+        </w:rPr>
+        <w:t>A estrutura do projeto é organizada por três ficheiros:</w:t>
       </w:r>
     </w:p>
     <w:p>
@@ -1659,6 +1660,7 @@
           <w:szCs w:val="28"/>
         </w:rPr>
       </w:pPr>
+      <w:proofErr w:type="spellStart"/>
       <w:r>
         <w:rPr>
           <w:b/>
@@ -1666,7 +1668,312 @@
           <w:sz w:val="28"/>
           <w:szCs w:val="28"/>
         </w:rPr>
-        <w:t>Operation:</w:t>
+        <w:t>Main.c</w:t>
+      </w:r>
+      <w:proofErr w:type="spellEnd"/>
+      <w:r>
+        <w:rPr>
+          <w:b/>
+          <w:bCs/>
+          <w:sz w:val="28"/>
+          <w:szCs w:val="28"/>
+        </w:rPr>
+        <w:t>:</w:t>
+      </w:r>
+      <w:r>
+        <w:rPr>
+          <w:sz w:val="28"/>
+          <w:szCs w:val="28"/>
+        </w:rPr>
+        <w:t xml:space="preserve"> Este é o programa principal porque é onde corre o programa. É constituído pelas bibliotecas necessárias para o funcionamento do programa e pela função </w:t>
+      </w:r>
+      <w:proofErr w:type="spellStart"/>
+      <w:r>
+        <w:rPr>
+          <w:sz w:val="28"/>
+          <w:szCs w:val="28"/>
+        </w:rPr>
+        <w:t>main</w:t>
+      </w:r>
+      <w:proofErr w:type="spellEnd"/>
+      <w:r>
+        <w:rPr>
+          <w:sz w:val="28"/>
+          <w:szCs w:val="28"/>
+        </w:rPr>
+        <w:t>.</w:t>
+      </w:r>
+    </w:p>
+    <w:p>
+      <w:pPr>
+        <w:jc w:val="both"/>
+        <w:rPr>
+          <w:sz w:val="28"/>
+          <w:szCs w:val="28"/>
+        </w:rPr>
+      </w:pPr>
+    </w:p>
+    <w:p>
+      <w:pPr>
+        <w:pStyle w:val="PargrafodaLista"/>
+        <w:numPr>
+          <w:ilvl w:val="0"/>
+          <w:numId w:val="1"/>
+        </w:numPr>
+        <w:jc w:val="both"/>
+        <w:rPr>
+          <w:sz w:val="28"/>
+          <w:szCs w:val="28"/>
+        </w:rPr>
+      </w:pPr>
+      <w:proofErr w:type="spellStart"/>
+      <w:r>
+        <w:rPr>
+          <w:b/>
+          <w:bCs/>
+          <w:sz w:val="28"/>
+          <w:szCs w:val="28"/>
+        </w:rPr>
+        <w:t>Header.h</w:t>
+      </w:r>
+      <w:proofErr w:type="spellEnd"/>
+      <w:r>
+        <w:rPr>
+          <w:b/>
+          <w:bCs/>
+          <w:sz w:val="28"/>
+          <w:szCs w:val="28"/>
+        </w:rPr>
+        <w:t>:</w:t>
+      </w:r>
+      <w:r>
+        <w:rPr>
+          <w:sz w:val="28"/>
+          <w:szCs w:val="28"/>
+        </w:rPr>
+        <w:t xml:space="preserve"> Esta é a biblioteca que foi criada para colocar todas as funções criadas outros ficheiros e serem utilizadas no </w:t>
+      </w:r>
+      <w:proofErr w:type="spellStart"/>
+      <w:r>
+        <w:rPr>
+          <w:sz w:val="28"/>
+          <w:szCs w:val="28"/>
+        </w:rPr>
+        <w:t>main.c</w:t>
+      </w:r>
+      <w:proofErr w:type="spellEnd"/>
+      <w:r>
+        <w:rPr>
+          <w:sz w:val="28"/>
+          <w:szCs w:val="28"/>
+        </w:rPr>
+        <w:t>, e também se encontra as estruturas de dados.</w:t>
+      </w:r>
+    </w:p>
+    <w:p>
+      <w:pPr>
+        <w:jc w:val="both"/>
+        <w:rPr>
+          <w:sz w:val="28"/>
+          <w:szCs w:val="28"/>
+        </w:rPr>
+      </w:pPr>
+    </w:p>
+    <w:p>
+      <w:pPr>
+        <w:pStyle w:val="PargrafodaLista"/>
+        <w:numPr>
+          <w:ilvl w:val="0"/>
+          <w:numId w:val="1"/>
+        </w:numPr>
+        <w:jc w:val="both"/>
+        <w:rPr>
+          <w:sz w:val="28"/>
+          <w:szCs w:val="28"/>
+        </w:rPr>
+      </w:pPr>
+      <w:proofErr w:type="spellStart"/>
+      <w:r>
+        <w:rPr>
+          <w:b/>
+          <w:bCs/>
+          <w:sz w:val="28"/>
+          <w:szCs w:val="28"/>
+        </w:rPr>
+        <w:t>Functions.c</w:t>
+      </w:r>
+      <w:proofErr w:type="spellEnd"/>
+      <w:r>
+        <w:rPr>
+          <w:b/>
+          <w:bCs/>
+          <w:sz w:val="28"/>
+          <w:szCs w:val="28"/>
+        </w:rPr>
+        <w:t>:</w:t>
+      </w:r>
+      <w:r>
+        <w:rPr>
+          <w:sz w:val="28"/>
+          <w:szCs w:val="28"/>
+        </w:rPr>
+        <w:t xml:space="preserve"> Neste ficheiro encontra-se todas as funções utilizadas no programa final.</w:t>
+      </w:r>
+    </w:p>
+    <w:p>
+      <w:pPr>
+        <w:pStyle w:val="PargrafodaLista"/>
+        <w:rPr>
+          <w:sz w:val="28"/>
+          <w:szCs w:val="28"/>
+        </w:rPr>
+      </w:pPr>
+    </w:p>
+    <w:p>
+      <w:pPr>
+        <w:pStyle w:val="PargrafodaLista"/>
+        <w:rPr>
+          <w:sz w:val="28"/>
+          <w:szCs w:val="28"/>
+        </w:rPr>
+      </w:pPr>
+    </w:p>
+    <w:p>
+      <w:pPr>
+        <w:pStyle w:val="PargrafodaLista"/>
+        <w:jc w:val="center"/>
+        <w:rPr>
+          <w:sz w:val="28"/>
+          <w:szCs w:val="28"/>
+        </w:rPr>
+      </w:pPr>
+      <w:r>
+        <w:rPr>
+          <w:noProof/>
+          <w:sz w:val="28"/>
+          <w:szCs w:val="28"/>
+        </w:rPr>
+        <w:drawing>
+          <wp:inline distT="0" distB="0" distL="0" distR="0" wp14:anchorId="1683F9F4" wp14:editId="197C5920">
+            <wp:extent cx="1274462" cy="1242060"/>
+            <wp:effectExtent l="0" t="0" r="1905" b="0"/>
+            <wp:docPr id="5" name="Imagem 5"/>
+            <wp:cNvGraphicFramePr>
+              <a:graphicFrameLocks xmlns:a="http://schemas.openxmlformats.org/drawingml/2006/main" noChangeAspect="1"/>
+            </wp:cNvGraphicFramePr>
+            <a:graphic xmlns:a="http://schemas.openxmlformats.org/drawingml/2006/main">
+              <a:graphicData uri="http://schemas.openxmlformats.org/drawingml/2006/picture">
+                <pic:pic xmlns:pic="http://schemas.openxmlformats.org/drawingml/2006/picture">
+                  <pic:nvPicPr>
+                    <pic:cNvPr id="5" name="Imagem 5"/>
+                    <pic:cNvPicPr/>
+                  </pic:nvPicPr>
+                  <pic:blipFill>
+                    <a:blip r:embed="rId6">
+                      <a:extLst>
+                        <a:ext uri="{28A0092B-C50C-407E-A947-70E740481C1C}">
+                          <a14:useLocalDpi xmlns:a14="http://schemas.microsoft.com/office/drawing/2010/main" val="0"/>
+                        </a:ext>
+                      </a:extLst>
+                    </a:blip>
+                    <a:stretch>
+                      <a:fillRect/>
+                    </a:stretch>
+                  </pic:blipFill>
+                  <pic:spPr>
+                    <a:xfrm>
+                      <a:off x="0" y="0"/>
+                      <a:ext cx="1281762" cy="1249174"/>
+                    </a:xfrm>
+                    <a:prstGeom prst="rect">
+                      <a:avLst/>
+                    </a:prstGeom>
+                  </pic:spPr>
+                </pic:pic>
+              </a:graphicData>
+            </a:graphic>
+          </wp:inline>
+        </w:drawing>
+      </w:r>
+    </w:p>
+    <w:p>
+      <w:pPr>
+        <w:rPr>
+          <w:sz w:val="28"/>
+          <w:szCs w:val="28"/>
+        </w:rPr>
+      </w:pPr>
+      <w:r>
+        <w:rPr>
+          <w:sz w:val="28"/>
+          <w:szCs w:val="28"/>
+        </w:rPr>
+        <w:br w:type="page"/>
+      </w:r>
+    </w:p>
+    <w:p>
+      <w:pPr>
+        <w:jc w:val="both"/>
+        <w:rPr>
+          <w:sz w:val="28"/>
+          <w:szCs w:val="28"/>
+        </w:rPr>
+      </w:pPr>
+      <w:r>
+        <w:rPr>
+          <w:sz w:val="28"/>
+          <w:szCs w:val="28"/>
+        </w:rPr>
+        <w:lastRenderedPageBreak/>
+        <w:t xml:space="preserve">De modo a guardar informações importante para a execução do trabalho foram utilizadas as </w:t>
+      </w:r>
+      <w:r>
+        <w:rPr>
+          <w:sz w:val="28"/>
+          <w:szCs w:val="28"/>
+        </w:rPr>
+        <w:t>seguintes estruturas</w:t>
+      </w:r>
+      <w:r>
+        <w:rPr>
+          <w:sz w:val="28"/>
+          <w:szCs w:val="28"/>
+        </w:rPr>
+        <w:t>:</w:t>
+      </w:r>
+    </w:p>
+    <w:p>
+      <w:pPr>
+        <w:pStyle w:val="PargrafodaLista"/>
+        <w:numPr>
+          <w:ilvl w:val="0"/>
+          <w:numId w:val="1"/>
+        </w:numPr>
+        <w:jc w:val="both"/>
+        <w:rPr>
+          <w:sz w:val="28"/>
+          <w:szCs w:val="28"/>
+        </w:rPr>
+      </w:pPr>
+      <w:proofErr w:type="spellStart"/>
+      <w:r>
+        <w:rPr>
+          <w:b/>
+          <w:bCs/>
+          <w:sz w:val="28"/>
+          <w:szCs w:val="28"/>
+        </w:rPr>
+        <w:t>Operation</w:t>
+      </w:r>
+      <w:proofErr w:type="spellEnd"/>
+      <w:r>
+        <w:rPr>
+          <w:b/>
+          <w:bCs/>
+          <w:sz w:val="28"/>
+          <w:szCs w:val="28"/>
+        </w:rPr>
+        <w:t>:</w:t>
       </w:r>
       <w:r>
         <w:rPr>
@@ -1794,7 +2101,7 @@
                     <pic:cNvPicPr/>
                   </pic:nvPicPr>
                   <pic:blipFill>
-                    <a:blip r:embed="rId6">
+                    <a:blip r:embed="rId7">
                       <a:extLst>
                         <a:ext uri="{28A0092B-C50C-407E-A947-70E740481C1C}">
                           <a14:useLocalDpi xmlns:a14="http://schemas.microsoft.com/office/drawing/2010/main" val="0"/>
@@ -1909,7 +2216,7 @@
                     <pic:cNvPicPr/>
                   </pic:nvPicPr>
                   <pic:blipFill>
-                    <a:blip r:embed="rId7">
+                    <a:blip r:embed="rId8">
                       <a:extLst>
                         <a:ext uri="{28A0092B-C50C-407E-A947-70E740481C1C}">
                           <a14:useLocalDpi xmlns:a14="http://schemas.microsoft.com/office/drawing/2010/main" val="0"/>
@@ -1943,6 +2250,136 @@
           <w:szCs w:val="28"/>
         </w:rPr>
       </w:pPr>
+    </w:p>
+    <w:p>
+      <w:pPr>
+        <w:jc w:val="both"/>
+        <w:rPr>
+          <w:sz w:val="28"/>
+          <w:szCs w:val="28"/>
+        </w:rPr>
+      </w:pPr>
+      <w:r>
+        <w:rPr>
+          <w:sz w:val="28"/>
+          <w:szCs w:val="28"/>
+        </w:rPr>
+        <w:t xml:space="preserve">As funções utilizadas no programa encontram-se no ficheiro </w:t>
+      </w:r>
+      <w:proofErr w:type="spellStart"/>
+      <w:r>
+        <w:rPr>
+          <w:sz w:val="28"/>
+          <w:szCs w:val="28"/>
+        </w:rPr>
+        <w:t>functions.c</w:t>
+      </w:r>
+      <w:proofErr w:type="spellEnd"/>
+      <w:r>
+        <w:rPr>
+          <w:sz w:val="28"/>
+          <w:szCs w:val="28"/>
+        </w:rPr>
+        <w:t xml:space="preserve"> e estão na biblioteca </w:t>
+      </w:r>
+      <w:proofErr w:type="spellStart"/>
+      <w:r>
+        <w:rPr>
+          <w:sz w:val="28"/>
+          <w:szCs w:val="28"/>
+        </w:rPr>
+        <w:t>header.h</w:t>
+      </w:r>
+      <w:proofErr w:type="spellEnd"/>
+      <w:r>
+        <w:rPr>
+          <w:sz w:val="28"/>
+          <w:szCs w:val="28"/>
+        </w:rPr>
+        <w:t xml:space="preserve"> para que sejam utilizadas no </w:t>
+      </w:r>
+      <w:proofErr w:type="spellStart"/>
+      <w:r>
+        <w:rPr>
+          <w:sz w:val="28"/>
+          <w:szCs w:val="28"/>
+        </w:rPr>
+        <w:t>main.c</w:t>
+      </w:r>
+      <w:proofErr w:type="spellEnd"/>
+      <w:r>
+        <w:rPr>
+          <w:sz w:val="28"/>
+          <w:szCs w:val="28"/>
+        </w:rPr>
+        <w:t>.</w:t>
+      </w:r>
+    </w:p>
+    <w:p>
+      <w:pPr>
+        <w:jc w:val="both"/>
+        <w:rPr>
+          <w:sz w:val="28"/>
+          <w:szCs w:val="28"/>
+        </w:rPr>
+      </w:pPr>
+    </w:p>
+    <w:p>
+      <w:pPr>
+        <w:jc w:val="center"/>
+        <w:rPr>
+          <w:sz w:val="28"/>
+          <w:szCs w:val="28"/>
+        </w:rPr>
+      </w:pPr>
+      <w:r>
+        <w:rPr>
+          <w:noProof/>
+          <w:sz w:val="28"/>
+          <w:szCs w:val="28"/>
+        </w:rPr>
+        <w:drawing>
+          <wp:inline distT="0" distB="0" distL="0" distR="0" wp14:anchorId="63B19BA8" wp14:editId="63840F39">
+            <wp:extent cx="4457700" cy="2004060"/>
+            <wp:effectExtent l="0" t="0" r="0" b="0"/>
+            <wp:docPr id="3" name="Imagem 3" descr="Uma imagem com texto&#10;&#10;Descrição gerada automaticamente"/>
+            <wp:cNvGraphicFramePr>
+              <a:graphicFrameLocks xmlns:a="http://schemas.openxmlformats.org/drawingml/2006/main" noChangeAspect="1"/>
+            </wp:cNvGraphicFramePr>
+            <a:graphic xmlns:a="http://schemas.openxmlformats.org/drawingml/2006/main">
+              <a:graphicData uri="http://schemas.openxmlformats.org/drawingml/2006/picture">
+                <pic:pic xmlns:pic="http://schemas.openxmlformats.org/drawingml/2006/picture">
+                  <pic:nvPicPr>
+                    <pic:cNvPr id="3" name="Imagem 3" descr="Uma imagem com texto&#10;&#10;Descrição gerada automaticamente"/>
+                    <pic:cNvPicPr/>
+                  </pic:nvPicPr>
+                  <pic:blipFill>
+                    <a:blip r:embed="rId9">
+                      <a:extLst>
+                        <a:ext uri="{28A0092B-C50C-407E-A947-70E740481C1C}">
+                          <a14:useLocalDpi xmlns:a14="http://schemas.microsoft.com/office/drawing/2010/main" val="0"/>
+                        </a:ext>
+                      </a:extLst>
+                    </a:blip>
+                    <a:stretch>
+                      <a:fillRect/>
+                    </a:stretch>
+                  </pic:blipFill>
+                  <pic:spPr>
+                    <a:xfrm>
+                      <a:off x="0" y="0"/>
+                      <a:ext cx="4457700" cy="2004060"/>
+                    </a:xfrm>
+                    <a:prstGeom prst="rect">
+                      <a:avLst/>
+                    </a:prstGeom>
+                  </pic:spPr>
+                </pic:pic>
+              </a:graphicData>
+            </a:graphic>
+          </wp:inline>
+        </w:drawing>
+      </w:r>
       <w:r>
         <w:rPr>
           <w:sz w:val="28"/>
@@ -2102,7 +2539,7 @@
                     <pic:cNvPicPr/>
                   </pic:nvPicPr>
                   <pic:blipFill>
-                    <a:blip r:embed="rId8">
+                    <a:blip r:embed="rId10">
                       <a:extLst>
                         <a:ext uri="{28A0092B-C50C-407E-A947-70E740481C1C}">
                           <a14:useLocalDpi xmlns:a14="http://schemas.microsoft.com/office/drawing/2010/main" val="0"/>
@@ -2234,7 +2671,7 @@
   <w:abstractNum w:abstractNumId="0" w15:restartNumberingAfterBreak="0">
     <w:nsid w:val="0FD0623F"/>
     <w:multiLevelType w:val="hybridMultilevel"/>
-    <w:tmpl w:val="15AA63B0"/>
+    <w:tmpl w:val="B6709468"/>
     <w:lvl w:ilvl="0" w:tplc="08160001">
       <w:start w:val="1"/>
       <w:numFmt w:val="bullet"/>

</xml_diff>